<commit_message>
KMeans done for UB_VI
</commit_message>
<xml_diff>
--- a/results/print_plots.docx
+++ b/results/print_plots.docx
@@ -3,9 +3,6 @@
 <w:document xmlns:wpc="http://schemas.microsoft.com/office/word/2010/wordprocessingCanvas" xmlns:mc="http://schemas.openxmlformats.org/markup-compatibility/2006" xmlns:o="urn:schemas-microsoft-com:office:office" xmlns:r="http://schemas.openxmlformats.org/officeDocument/2006/relationships" xmlns:m="http://schemas.openxmlformats.org/officeDocument/2006/math" xmlns:v="urn:schemas-microsoft-com:vml" xmlns:wp14="http://schemas.microsoft.com/office/word/2010/wordprocessingDrawing" xmlns:wp="http://schemas.openxmlformats.org/drawingml/2006/wordprocessingDrawing" xmlns:w10="urn:schemas-microsoft-com:office:word" xmlns:w="http://schemas.openxmlformats.org/wordprocessingml/2006/main" xmlns:w14="http://schemas.microsoft.com/office/word/2010/wordml" xmlns:w15="http://schemas.microsoft.com/office/word/2012/wordml" xmlns:wpg="http://schemas.microsoft.com/office/word/2010/wordprocessingGroup" xmlns:wpi="http://schemas.microsoft.com/office/word/2010/wordprocessingInk" xmlns:wne="http://schemas.microsoft.com/office/word/2006/wordml" xmlns:wps="http://schemas.microsoft.com/office/word/2010/wordprocessingShape" mc:Ignorable="w14 w15 wp14">
   <w:body>
     <w:p>
-      <w:pPr>
-        <w:jc w:val="center"/>
-      </w:pPr>
       <w:r>
         <w:rPr>
           <w:noProof/>
@@ -13,9 +10,9 @@
         </w:rPr>
         <w:drawing>
           <wp:inline distT="0" distB="0" distL="0" distR="0">
-            <wp:extent cx="6343650" cy="4757738"/>
-            <wp:effectExtent l="0" t="0" r="0" b="5080"/>
-            <wp:docPr id="6" name="Picture 6" descr="C:\Users\Owner\Documents\GitHub\m83_clustering\results\broad_narrow\U_OII\clustering\mag05_336-mag05_373_mag05_438-mag05_555\meanshift_color_3cl_mag05_336-mag05_373vsmag05_438-mag05_555.png"/>
+            <wp:extent cx="6103917" cy="4577938"/>
+            <wp:effectExtent l="0" t="0" r="0" b="0"/>
+            <wp:docPr id="11" name="Picture 11" descr="C:\Users\Owner\Documents\GitHub\m83_clustering\results\broad_narrow\U_OII\clustering\mag05_336-mag05_373_mag05_555-mag05_814\meanshift_color_6cl_mag05_336-mag05_373vsmag05_555-mag05_814.png"/>
             <wp:cNvGraphicFramePr>
               <a:graphicFrameLocks xmlns:a="http://schemas.openxmlformats.org/drawingml/2006/main" noChangeAspect="1"/>
             </wp:cNvGraphicFramePr>
@@ -23,7 +20,7 @@
               <a:graphicData uri="http://schemas.openxmlformats.org/drawingml/2006/picture">
                 <pic:pic xmlns:pic="http://schemas.openxmlformats.org/drawingml/2006/picture">
                   <pic:nvPicPr>
-                    <pic:cNvPr id="0" name="Picture 6" descr="C:\Users\Owner\Documents\GitHub\m83_clustering\results\broad_narrow\U_OII\clustering\mag05_336-mag05_373_mag05_438-mag05_555\meanshift_color_3cl_mag05_336-mag05_373vsmag05_438-mag05_555.png"/>
+                    <pic:cNvPr id="0" name="Picture 9" descr="C:\Users\Owner\Documents\GitHub\m83_clustering\results\broad_narrow\U_OII\clustering\mag05_336-mag05_373_mag05_555-mag05_814\meanshift_color_6cl_mag05_336-mag05_373vsmag05_555-mag05_814.png"/>
                     <pic:cNvPicPr>
                       <a:picLocks noChangeAspect="1" noChangeArrowheads="1"/>
                     </pic:cNvPicPr>
@@ -44,7 +41,229 @@
                   <pic:spPr bwMode="auto">
                     <a:xfrm>
                       <a:off x="0" y="0"/>
-                      <a:ext cx="6347369" cy="4760527"/>
+                      <a:ext cx="6138100" cy="4603575"/>
+                    </a:xfrm>
+                    <a:prstGeom prst="rect">
+                      <a:avLst/>
+                    </a:prstGeom>
+                    <a:noFill/>
+                    <a:ln>
+                      <a:noFill/>
+                    </a:ln>
+                  </pic:spPr>
+                </pic:pic>
+              </a:graphicData>
+            </a:graphic>
+          </wp:inline>
+        </w:drawing>
+      </w:r>
+      <w:r>
+        <w:rPr>
+          <w:noProof/>
+          <w:lang w:eastAsia="en-CA"/>
+        </w:rPr>
+        <w:drawing>
+          <wp:inline distT="0" distB="0" distL="0" distR="0">
+            <wp:extent cx="5818909" cy="4364180"/>
+            <wp:effectExtent l="0" t="0" r="0" b="0"/>
+            <wp:docPr id="10" name="Picture 10" descr="C:\Users\Owner\Documents\GitHub\m83_clustering\results\broad_narrow\U_OII\clustering\mag05_336-mag05_373_mag05_555-mag05_814\kmeans_col_4cl_mag05_336-mag05_373vsmag05_555-mag05_814.png"/>
+            <wp:cNvGraphicFramePr>
+              <a:graphicFrameLocks xmlns:a="http://schemas.openxmlformats.org/drawingml/2006/main" noChangeAspect="1"/>
+            </wp:cNvGraphicFramePr>
+            <a:graphic xmlns:a="http://schemas.openxmlformats.org/drawingml/2006/main">
+              <a:graphicData uri="http://schemas.openxmlformats.org/drawingml/2006/picture">
+                <pic:pic xmlns:pic="http://schemas.openxmlformats.org/drawingml/2006/picture">
+                  <pic:nvPicPr>
+                    <pic:cNvPr id="0" name="Picture 8" descr="C:\Users\Owner\Documents\GitHub\m83_clustering\results\broad_narrow\U_OII\clustering\mag05_336-mag05_373_mag05_555-mag05_814\kmeans_col_4cl_mag05_336-mag05_373vsmag05_555-mag05_814.png"/>
+                    <pic:cNvPicPr>
+                      <a:picLocks noChangeAspect="1" noChangeArrowheads="1"/>
+                    </pic:cNvPicPr>
+                  </pic:nvPicPr>
+                  <pic:blipFill>
+                    <a:blip r:embed="rId5">
+                      <a:extLst>
+                        <a:ext uri="{28A0092B-C50C-407E-A947-70E740481C1C}">
+                          <a14:useLocalDpi xmlns:a14="http://schemas.microsoft.com/office/drawing/2010/main" val="0"/>
+                        </a:ext>
+                      </a:extLst>
+                    </a:blip>
+                    <a:srcRect/>
+                    <a:stretch>
+                      <a:fillRect/>
+                    </a:stretch>
+                  </pic:blipFill>
+                  <pic:spPr bwMode="auto">
+                    <a:xfrm>
+                      <a:off x="0" y="0"/>
+                      <a:ext cx="5895818" cy="4421862"/>
+                    </a:xfrm>
+                    <a:prstGeom prst="rect">
+                      <a:avLst/>
+                    </a:prstGeom>
+                    <a:noFill/>
+                    <a:ln>
+                      <a:noFill/>
+                    </a:ln>
+                  </pic:spPr>
+                </pic:pic>
+              </a:graphicData>
+            </a:graphic>
+          </wp:inline>
+        </w:drawing>
+      </w:r>
+    </w:p>
+    <w:p>
+      <w:r>
+        <w:rPr>
+          <w:noProof/>
+          <w:lang w:eastAsia="en-CA"/>
+        </w:rPr>
+        <w:lastRenderedPageBreak/>
+        <w:drawing>
+          <wp:inline distT="0" distB="0" distL="0" distR="0">
+            <wp:extent cx="5953496" cy="4465122"/>
+            <wp:effectExtent l="0" t="0" r="0" b="0"/>
+            <wp:docPr id="12" name="Picture 12" descr="C:\Users\Owner\Documents\GitHub\m83_clustering\results\broad_narrow\U_OII\clustering\mag05_336-mag05_373_mag05_373-mag05_555_mag05_373-mag05_814\kmeans_base_color_4cl_mag05_336-mag05_373vsmag05_555-mag05_814.png"/>
+            <wp:cNvGraphicFramePr>
+              <a:graphicFrameLocks xmlns:a="http://schemas.openxmlformats.org/drawingml/2006/main" noChangeAspect="1"/>
+            </wp:cNvGraphicFramePr>
+            <a:graphic xmlns:a="http://schemas.openxmlformats.org/drawingml/2006/main">
+              <a:graphicData uri="http://schemas.openxmlformats.org/drawingml/2006/picture">
+                <pic:pic xmlns:pic="http://schemas.openxmlformats.org/drawingml/2006/picture">
+                  <pic:nvPicPr>
+                    <pic:cNvPr id="0" name="Picture 10" descr="C:\Users\Owner\Documents\GitHub\m83_clustering\results\broad_narrow\U_OII\clustering\mag05_336-mag05_373_mag05_373-mag05_555_mag05_373-mag05_814\kmeans_base_color_4cl_mag05_336-mag05_373vsmag05_555-mag05_814.png"/>
+                    <pic:cNvPicPr>
+                      <a:picLocks noChangeAspect="1" noChangeArrowheads="1"/>
+                    </pic:cNvPicPr>
+                  </pic:nvPicPr>
+                  <pic:blipFill>
+                    <a:blip r:embed="rId6">
+                      <a:extLst>
+                        <a:ext uri="{28A0092B-C50C-407E-A947-70E740481C1C}">
+                          <a14:useLocalDpi xmlns:a14="http://schemas.microsoft.com/office/drawing/2010/main" val="0"/>
+                        </a:ext>
+                      </a:extLst>
+                    </a:blip>
+                    <a:srcRect/>
+                    <a:stretch>
+                      <a:fillRect/>
+                    </a:stretch>
+                  </pic:blipFill>
+                  <pic:spPr bwMode="auto">
+                    <a:xfrm>
+                      <a:off x="0" y="0"/>
+                      <a:ext cx="5962953" cy="4472215"/>
+                    </a:xfrm>
+                    <a:prstGeom prst="rect">
+                      <a:avLst/>
+                    </a:prstGeom>
+                    <a:noFill/>
+                    <a:ln>
+                      <a:noFill/>
+                    </a:ln>
+                  </pic:spPr>
+                </pic:pic>
+              </a:graphicData>
+            </a:graphic>
+          </wp:inline>
+        </w:drawing>
+      </w:r>
+      <w:r>
+        <w:rPr>
+          <w:noProof/>
+          <w:lang w:eastAsia="en-CA"/>
+        </w:rPr>
+        <w:drawing>
+          <wp:inline distT="0" distB="0" distL="0" distR="0">
+            <wp:extent cx="6191003" cy="4643252"/>
+            <wp:effectExtent l="0" t="0" r="635" b="5080"/>
+            <wp:docPr id="13" name="Picture 13" descr="C:\Users\Owner\Documents\GitHub\m83_clustering\results\broad_narrow\U_OII\clustering\mag05_336-mag05_373_mag05_373-mag05_555_mag05_373-mag05_814\kmeans_3d_color_4cl_mag05_336-mag05_373vsmag05_373-mag05_555vsmag05_373-mag05_814.png"/>
+            <wp:cNvGraphicFramePr>
+              <a:graphicFrameLocks xmlns:a="http://schemas.openxmlformats.org/drawingml/2006/main" noChangeAspect="1"/>
+            </wp:cNvGraphicFramePr>
+            <a:graphic xmlns:a="http://schemas.openxmlformats.org/drawingml/2006/main">
+              <a:graphicData uri="http://schemas.openxmlformats.org/drawingml/2006/picture">
+                <pic:pic xmlns:pic="http://schemas.openxmlformats.org/drawingml/2006/picture">
+                  <pic:nvPicPr>
+                    <pic:cNvPr id="0" name="Picture 11" descr="C:\Users\Owner\Documents\GitHub\m83_clustering\results\broad_narrow\U_OII\clustering\mag05_336-mag05_373_mag05_373-mag05_555_mag05_373-mag05_814\kmeans_3d_color_4cl_mag05_336-mag05_373vsmag05_373-mag05_555vsmag05_373-mag05_814.png"/>
+                    <pic:cNvPicPr>
+                      <a:picLocks noChangeAspect="1" noChangeArrowheads="1"/>
+                    </pic:cNvPicPr>
+                  </pic:nvPicPr>
+                  <pic:blipFill>
+                    <a:blip r:embed="rId7">
+                      <a:extLst>
+                        <a:ext uri="{28A0092B-C50C-407E-A947-70E740481C1C}">
+                          <a14:useLocalDpi xmlns:a14="http://schemas.microsoft.com/office/drawing/2010/main" val="0"/>
+                        </a:ext>
+                      </a:extLst>
+                    </a:blip>
+                    <a:srcRect/>
+                    <a:stretch>
+                      <a:fillRect/>
+                    </a:stretch>
+                  </pic:blipFill>
+                  <pic:spPr bwMode="auto">
+                    <a:xfrm>
+                      <a:off x="0" y="0"/>
+                      <a:ext cx="6197004" cy="4647753"/>
+                    </a:xfrm>
+                    <a:prstGeom prst="rect">
+                      <a:avLst/>
+                    </a:prstGeom>
+                    <a:noFill/>
+                    <a:ln>
+                      <a:noFill/>
+                    </a:ln>
+                  </pic:spPr>
+                </pic:pic>
+              </a:graphicData>
+            </a:graphic>
+          </wp:inline>
+        </w:drawing>
+      </w:r>
+    </w:p>
+    <w:p>
+      <w:r>
+        <w:rPr>
+          <w:noProof/>
+          <w:lang w:eastAsia="en-CA"/>
+        </w:rPr>
+        <w:lastRenderedPageBreak/>
+        <w:drawing>
+          <wp:inline distT="0" distB="0" distL="0" distR="0">
+            <wp:extent cx="6460176" cy="4845132"/>
+            <wp:effectExtent l="0" t="0" r="0" b="0"/>
+            <wp:docPr id="14" name="Picture 14" descr="C:\Users\Owner\Documents\GitHub\m83_clustering\results\broad_narrow\U_OII\clustering\mag05_336-mag05_373_mag05_373-mag05_555_mag05_373-mag05_814\meanshift_3d_color_6cl_mag05_336-mag05_373vsmag05_373-mag05_555vsmag05_373-mag05_814.png"/>
+            <wp:cNvGraphicFramePr>
+              <a:graphicFrameLocks xmlns:a="http://schemas.openxmlformats.org/drawingml/2006/main" noChangeAspect="1"/>
+            </wp:cNvGraphicFramePr>
+            <a:graphic xmlns:a="http://schemas.openxmlformats.org/drawingml/2006/main">
+              <a:graphicData uri="http://schemas.openxmlformats.org/drawingml/2006/picture">
+                <pic:pic xmlns:pic="http://schemas.openxmlformats.org/drawingml/2006/picture">
+                  <pic:nvPicPr>
+                    <pic:cNvPr id="0" name="Picture 12" descr="C:\Users\Owner\Documents\GitHub\m83_clustering\results\broad_narrow\U_OII\clustering\mag05_336-mag05_373_mag05_373-mag05_555_mag05_373-mag05_814\meanshift_3d_color_6cl_mag05_336-mag05_373vsmag05_373-mag05_555vsmag05_373-mag05_814.png"/>
+                    <pic:cNvPicPr>
+                      <a:picLocks noChangeAspect="1" noChangeArrowheads="1"/>
+                    </pic:cNvPicPr>
+                  </pic:nvPicPr>
+                  <pic:blipFill>
+                    <a:blip r:embed="rId8">
+                      <a:extLst>
+                        <a:ext uri="{28A0092B-C50C-407E-A947-70E740481C1C}">
+                          <a14:useLocalDpi xmlns:a14="http://schemas.microsoft.com/office/drawing/2010/main" val="0"/>
+                        </a:ext>
+                      </a:extLst>
+                    </a:blip>
+                    <a:srcRect/>
+                    <a:stretch>
+                      <a:fillRect/>
+                    </a:stretch>
+                  </pic:blipFill>
+                  <pic:spPr bwMode="auto">
+                    <a:xfrm>
+                      <a:off x="0" y="0"/>
+                      <a:ext cx="6474353" cy="4855765"/>
                     </a:xfrm>
                     <a:prstGeom prst="rect">
                       <a:avLst/>
@@ -69,9 +288,9 @@
         </w:rPr>
         <w:drawing>
           <wp:inline distT="0" distB="0" distL="0" distR="0">
-            <wp:extent cx="5762625" cy="4321969"/>
-            <wp:effectExtent l="0" t="0" r="0" b="2540"/>
-            <wp:docPr id="5" name="Picture 5" descr="C:\Users\Owner\Documents\GitHub\m83_clustering\results\broad_narrow\U_OII\clustering\mag05_336-mag05_373_mag05_438-mag05_555\kmeans_col_3cl_mag05_336-mag05_373vsmag05_438-mag05_555.png"/>
+            <wp:extent cx="5700156" cy="4275117"/>
+            <wp:effectExtent l="0" t="0" r="0" b="0"/>
+            <wp:docPr id="15" name="Picture 15" descr="C:\Users\Owner\Documents\GitHub\m83_clustering\results\broad_narrow\U_OII\clustering\mag05_336-mag05_373_mag05_373-mag05_555_mag05_373-mag05_814\meanshift_base_color_6cl_mag05_336-mag05_373vsmag05_555-mag05_814.png"/>
             <wp:cNvGraphicFramePr>
               <a:graphicFrameLocks xmlns:a="http://schemas.openxmlformats.org/drawingml/2006/main" noChangeAspect="1"/>
             </wp:cNvGraphicFramePr>
@@ -79,13 +298,13 @@
               <a:graphicData uri="http://schemas.openxmlformats.org/drawingml/2006/picture">
                 <pic:pic xmlns:pic="http://schemas.openxmlformats.org/drawingml/2006/picture">
                   <pic:nvPicPr>
-                    <pic:cNvPr id="0" name="Picture 5" descr="C:\Users\Owner\Documents\GitHub\m83_clustering\results\broad_narrow\U_OII\clustering\mag05_336-mag05_373_mag05_438-mag05_555\kmeans_col_3cl_mag05_336-mag05_373vsmag05_438-mag05_555.png"/>
+                    <pic:cNvPr id="0" name="Picture 13" descr="C:\Users\Owner\Documents\GitHub\m83_clustering\results\broad_narrow\U_OII\clustering\mag05_336-mag05_373_mag05_373-mag05_555_mag05_373-mag05_814\meanshift_base_color_6cl_mag05_336-mag05_373vsmag05_555-mag05_814.png"/>
                     <pic:cNvPicPr>
                       <a:picLocks noChangeAspect="1" noChangeArrowheads="1"/>
                     </pic:cNvPicPr>
                   </pic:nvPicPr>
                   <pic:blipFill>
-                    <a:blip r:embed="rId5">
+                    <a:blip r:embed="rId9">
                       <a:extLst>
                         <a:ext uri="{28A0092B-C50C-407E-A947-70E740481C1C}">
                           <a14:useLocalDpi xmlns:a14="http://schemas.microsoft.com/office/drawing/2010/main" val="0"/>
@@ -100,7 +319,7 @@
                   <pic:spPr bwMode="auto">
                     <a:xfrm>
                       <a:off x="0" y="0"/>
-                      <a:ext cx="5767512" cy="4325634"/>
+                      <a:ext cx="5705739" cy="4279305"/>
                     </a:xfrm>
                     <a:prstGeom prst="rect">
                       <a:avLst/>

</xml_diff>